<commit_message>
ajout graph echantillon taux defaut
</commit_message>
<xml_diff>
--- a/methodology.docx
+++ b/methodology.docx
@@ -28,29 +28,11 @@
       <w:r>
         <w:t xml:space="preserve">On a importé les données (feuilles </w:t>
       </w:r>
-      <w:proofErr w:type="spellStart"/>
       <w:r>
         <w:t>app_test</w:t>
       </w:r>
-      <w:proofErr w:type="spellEnd"/>
-      <w:r>
-        <w:t xml:space="preserve"> et </w:t>
-      </w:r>
-      <w:proofErr w:type="spellStart"/>
-      <w:r>
-        <w:t>Oot</w:t>
-      </w:r>
-      <w:proofErr w:type="spellEnd"/>
-      <w:r>
-        <w:t xml:space="preserve"> du classeur </w:t>
-      </w:r>
-      <w:proofErr w:type="spellStart"/>
-      <w:r>
-        <w:t>prolib</w:t>
-      </w:r>
-      <w:proofErr w:type="spellEnd"/>
-      <w:r>
-        <w:t>).</w:t>
+      <w:r>
+        <w:t xml:space="preserve"> et Oot du classeur prolib).</w:t>
       </w:r>
     </w:p>
     <w:p>
@@ -67,23 +49,10 @@
         <w:t>la volumétrie</w:t>
       </w:r>
       <w:r>
-        <w:t xml:space="preserve"> de la </w:t>
-      </w:r>
-      <w:proofErr w:type="spellStart"/>
-      <w:r>
-        <w:t>bdd</w:t>
-      </w:r>
-      <w:proofErr w:type="spellEnd"/>
-      <w:r>
-        <w:t xml:space="preserve"> en conservant 10% de la base (</w:t>
-      </w:r>
-      <w:proofErr w:type="spellStart"/>
-      <w:r>
-        <w:t>random_state</w:t>
-      </w:r>
-      <w:proofErr w:type="spellEnd"/>
-      <w:r>
-        <w:t>=42</w:t>
+        <w:t xml:space="preserve"> de la bdd en conservant 10% de la base (</w:t>
+      </w:r>
+      <w:r>
+        <w:t>random_state=42</w:t>
       </w:r>
       <w:r>
         <w:t>)</w:t>
@@ -95,19 +64,15 @@
         <w:br/>
         <w:t xml:space="preserve">Nous avons réalisé cette réduction par stratification sur les variables </w:t>
       </w:r>
-      <w:proofErr w:type="spellStart"/>
       <w:r>
         <w:t>DDefaut_NDB</w:t>
       </w:r>
-      <w:proofErr w:type="spellEnd"/>
       <w:r>
         <w:t xml:space="preserve"> et </w:t>
       </w:r>
-      <w:proofErr w:type="spellStart"/>
       <w:r>
         <w:t>datdelhis</w:t>
       </w:r>
-      <w:proofErr w:type="spellEnd"/>
       <w:r>
         <w:t>, de manière à garder les mêmes proportions des taux de défauts par date.</w:t>
       </w:r>
@@ -131,27 +96,46 @@
           <w:noProof/>
         </w:rPr>
       </w:pPr>
-    </w:p>
-    <w:p>
-      <w:pPr>
+      <w:r>
         <w:rPr>
           <w:noProof/>
         </w:rPr>
-      </w:pPr>
-    </w:p>
-    <w:p>
-      <w:pPr>
-        <w:rPr>
-          <w:noProof/>
-        </w:rPr>
-      </w:pPr>
-    </w:p>
-    <w:p>
-      <w:pPr>
-        <w:rPr>
-          <w:noProof/>
-        </w:rPr>
-      </w:pPr>
+        <w:drawing>
+          <wp:inline distT="0" distB="0" distL="0" distR="0" wp14:anchorId="7A86F8E9" wp14:editId="00C3603A">
+            <wp:extent cx="5760720" cy="3436620"/>
+            <wp:effectExtent l="0" t="0" r="0" b="0"/>
+            <wp:docPr id="13299222" name="Image 1"/>
+            <wp:cNvGraphicFramePr>
+              <a:graphicFrameLocks xmlns:a="http://schemas.openxmlformats.org/drawingml/2006/main" noChangeAspect="1"/>
+            </wp:cNvGraphicFramePr>
+            <a:graphic xmlns:a="http://schemas.openxmlformats.org/drawingml/2006/main">
+              <a:graphicData uri="http://schemas.openxmlformats.org/drawingml/2006/picture">
+                <pic:pic xmlns:pic="http://schemas.openxmlformats.org/drawingml/2006/picture">
+                  <pic:nvPicPr>
+                    <pic:cNvPr id="13299222" name=""/>
+                    <pic:cNvPicPr/>
+                  </pic:nvPicPr>
+                  <pic:blipFill>
+                    <a:blip r:embed="rId5"/>
+                    <a:stretch>
+                      <a:fillRect/>
+                    </a:stretch>
+                  </pic:blipFill>
+                  <pic:spPr>
+                    <a:xfrm>
+                      <a:off x="0" y="0"/>
+                      <a:ext cx="5760720" cy="3436620"/>
+                    </a:xfrm>
+                    <a:prstGeom prst="rect">
+                      <a:avLst/>
+                    </a:prstGeom>
+                  </pic:spPr>
+                </pic:pic>
+              </a:graphicData>
+            </a:graphic>
+          </wp:inline>
+        </w:drawing>
+      </w:r>
     </w:p>
     <w:p/>
     <w:p>
@@ -164,7 +148,6 @@
       <w:r>
         <w:t xml:space="preserve">On a travaillé avec 3 sous échantillons (train, test et </w:t>
       </w:r>
-      <w:proofErr w:type="spellStart"/>
       <w:r>
         <w:t>o</w:t>
       </w:r>
@@ -174,23 +157,9 @@
       <w:r>
         <w:t>o</w:t>
       </w:r>
-      <w:proofErr w:type="spellEnd"/>
-      <w:r>
-        <w:t xml:space="preserve">). train représente 75% de </w:t>
-      </w:r>
-      <w:proofErr w:type="spellStart"/>
-      <w:r>
-        <w:t>app_test</w:t>
-      </w:r>
-      <w:proofErr w:type="spellEnd"/>
-      <w:r>
-        <w:t xml:space="preserve"> et test représente 25% de </w:t>
-      </w:r>
-      <w:proofErr w:type="spellStart"/>
-      <w:r>
-        <w:t>app_test</w:t>
-      </w:r>
-      <w:proofErr w:type="spellEnd"/>
+      <w:r>
+        <w:t>). train représente 75% de app_test et test représente 25% de app_test</w:t>
+      </w:r>
       <w:r>
         <w:t xml:space="preserve"> (75 et 25% des 10% des données choisies aléatoirement).</w:t>
       </w:r>
@@ -752,6 +721,7 @@
   <w:style w:type="character" w:default="1" w:styleId="Policepardfaut">
     <w:name w:val="Default Paragraph Font"/>
     <w:uiPriority w:val="1"/>
+    <w:semiHidden/>
     <w:unhideWhenUsed/>
   </w:style>
   <w:style w:type="table" w:default="1" w:styleId="TableauNormal">

</xml_diff>